<commit_message>
barricades fixed, skybox, car mesh started
</commit_message>
<xml_diff>
--- a/Coursework/Asset Listings.docx
+++ b/Coursework/Asset Listings.docx
@@ -93,10 +93,135 @@
     </w:p>
     <w:p/>
     <w:p>
-      <w:r>
-        <w:t>https://opengameart.org/content/seamless-metal-door-texture</w:t>
-      </w:r>
-    </w:p>
+      <w:pPr>
+        <w:rPr>
+          <w:b/>
+          <w:bCs/>
+        </w:rPr>
+      </w:pPr>
+      <w:r>
+        <w:rPr>
+          <w:b/>
+          <w:bCs/>
+        </w:rPr>
+        <w:t>Barricade Texture</w:t>
+      </w:r>
+    </w:p>
+    <w:p>
+      <w:r>
+        <w:tab/>
+        <w:t>URL:</w:t>
+      </w:r>
+      <w:r>
+        <w:t xml:space="preserve"> </w:t>
+      </w:r>
+      <w:hyperlink r:id="rId6" w:history="1">
+        <w:r>
+          <w:rPr>
+            <w:rStyle w:val="Hyperlink"/>
+          </w:rPr>
+          <w:t>https://opengameart.org/content/seamless-metal-door-texture</w:t>
+        </w:r>
+      </w:hyperlink>
+    </w:p>
+    <w:p>
+      <w:r>
+        <w:tab/>
+        <w:t>Date of Download: 01/04/2023</w:t>
+      </w:r>
+    </w:p>
+    <w:p>
+      <w:r>
+        <w:tab/>
+        <w:t>License: Creative Commons</w:t>
+      </w:r>
+    </w:p>
+    <w:p/>
+    <w:p>
+      <w:pPr>
+        <w:rPr>
+          <w:b/>
+          <w:bCs/>
+        </w:rPr>
+      </w:pPr>
+      <w:r>
+        <w:rPr>
+          <w:b/>
+          <w:bCs/>
+        </w:rPr>
+        <w:t>Grass Texture:</w:t>
+      </w:r>
+    </w:p>
+    <w:p>
+      <w:r>
+        <w:tab/>
+        <w:t xml:space="preserve">URL: </w:t>
+      </w:r>
+      <w:hyperlink r:id="rId7" w:history="1">
+        <w:r>
+          <w:rPr>
+            <w:rStyle w:val="Hyperlink"/>
+          </w:rPr>
+          <w:t>https://opengameart.org/content/grass-texture-0</w:t>
+        </w:r>
+      </w:hyperlink>
+    </w:p>
+    <w:p>
+      <w:r>
+        <w:tab/>
+        <w:t xml:space="preserve">Date Of Download: </w:t>
+      </w:r>
+      <w:r>
+        <w:t>03/04/2023</w:t>
+      </w:r>
+    </w:p>
+    <w:p>
+      <w:r>
+        <w:tab/>
+        <w:t>License: Creative Commons</w:t>
+      </w:r>
+    </w:p>
+    <w:p/>
+    <w:p>
+      <w:r>
+        <w:t>Skybox:</w:t>
+      </w:r>
+    </w:p>
+    <w:p>
+      <w:r>
+        <w:tab/>
+        <w:t xml:space="preserve">URL: </w:t>
+      </w:r>
+      <w:hyperlink r:id="rId8" w:history="1">
+        <w:r>
+          <w:rPr>
+            <w:rStyle w:val="Hyperlink"/>
+          </w:rPr>
+          <w:t>https://opengameart.org/content/mountain-skyboxes</w:t>
+        </w:r>
+      </w:hyperlink>
+    </w:p>
+    <w:p>
+      <w:r>
+        <w:tab/>
+        <w:t>Date of Download: 03/04/2023</w:t>
+      </w:r>
+    </w:p>
+    <w:p>
+      <w:r>
+        <w:tab/>
+        <w:t>License: Creative Commons</w:t>
+      </w:r>
+    </w:p>
+    <w:p/>
+    <w:p/>
+    <w:p/>
+    <w:p>
+      <w:r>
+        <w:t>https://opengameart.org/content/vehicles-assets-pt1</w:t>
+      </w:r>
+    </w:p>
+    <w:p/>
     <w:sectPr>
       <w:pgSz w:w="11906" w:h="16838"/>
       <w:pgMar w:top="1440" w:right="1440" w:bottom="1440" w:left="1440" w:header="708" w:footer="708" w:gutter="0"/>

</xml_diff>

<commit_message>
primitive 2, unfinished tex coords
</commit_message>
<xml_diff>
--- a/Coursework/Asset Listings.docx
+++ b/Coursework/Asset Listings.docx
@@ -1,6 +1,6 @@
 
 <file path=word/document.xml><?xml version="1.0" encoding="utf-8"?>
-<w:document xmlns:wpc="http://schemas.microsoft.com/office/word/2010/wordprocessingCanvas" xmlns:cx="http://schemas.microsoft.com/office/drawing/2014/chartex" xmlns:cx1="http://schemas.microsoft.com/office/drawing/2015/9/8/chartex" xmlns:cx2="http://schemas.microsoft.com/office/drawing/2015/10/21/chartex" xmlns:cx3="http://schemas.microsoft.com/office/drawing/2016/5/9/chartex" xmlns:cx4="http://schemas.microsoft.com/office/drawing/2016/5/10/chartex" xmlns:cx5="http://schemas.microsoft.com/office/drawing/2016/5/11/chartex" xmlns:cx6="http://schemas.microsoft.com/office/drawing/2016/5/12/chartex" xmlns:cx7="http://schemas.microsoft.com/office/drawing/2016/5/13/chartex" xmlns:cx8="http://schemas.microsoft.com/office/drawing/2016/5/14/chartex" xmlns:mc="http://schemas.openxmlformats.org/markup-compatibility/2006" xmlns:aink="http://schemas.microsoft.com/office/drawing/2016/ink" xmlns:am3d="http://schemas.microsoft.com/office/drawing/2017/model3d" xmlns:o="urn:schemas-microsoft-com:office:office" xmlns:oel="http://schemas.microsoft.com/office/2019/extlst" xmlns:r="http://schemas.openxmlformats.org/officeDocument/2006/relationships" xmlns:m="http://schemas.openxmlformats.org/officeDocument/2006/math" xmlns:v="urn:schemas-microsoft-com:vml" xmlns:wp14="http://schemas.microsoft.com/office/word/2010/wordprocessingDrawing" xmlns:wp="http://schemas.openxmlformats.org/drawingml/2006/wordprocessingDrawing" xmlns:w10="urn:schemas-microsoft-com:office:word" xmlns:w="http://schemas.openxmlformats.org/wordprocessingml/2006/main" xmlns:w14="http://schemas.microsoft.com/office/word/2010/wordml" xmlns:w15="http://schemas.microsoft.com/office/word/2012/wordml" xmlns:w16cex="http://schemas.microsoft.com/office/word/2018/wordml/cex" xmlns:w16cid="http://schemas.microsoft.com/office/word/2016/wordml/cid" xmlns:w16="http://schemas.microsoft.com/office/word/2018/wordml" xmlns:w16du="http://schemas.microsoft.com/office/word/2023/wordml/word16du" xmlns:w16sdtdh="http://schemas.microsoft.com/office/word/2020/wordml/sdtdatahash" xmlns:w16se="http://schemas.microsoft.com/office/word/2015/wordml/symex" xmlns:wpg="http://schemas.microsoft.com/office/word/2010/wordprocessingGroup" xmlns:wpi="http://schemas.microsoft.com/office/word/2010/wordprocessingInk" xmlns:wne="http://schemas.microsoft.com/office/word/2006/wordml" xmlns:wps="http://schemas.microsoft.com/office/word/2010/wordprocessingShape" mc:Ignorable="w14 w15 w16se w16cid w16 w16cex w16sdtdh wp14">
+<w:document xmlns:wpc="http://schemas.microsoft.com/office/word/2010/wordprocessingCanvas" xmlns:cx="http://schemas.microsoft.com/office/drawing/2014/chartex" xmlns:cx1="http://schemas.microsoft.com/office/drawing/2015/9/8/chartex" xmlns:cx2="http://schemas.microsoft.com/office/drawing/2015/10/21/chartex" xmlns:cx3="http://schemas.microsoft.com/office/drawing/2016/5/9/chartex" xmlns:cx4="http://schemas.microsoft.com/office/drawing/2016/5/10/chartex" xmlns:cx5="http://schemas.microsoft.com/office/drawing/2016/5/11/chartex" xmlns:cx6="http://schemas.microsoft.com/office/drawing/2016/5/12/chartex" xmlns:cx7="http://schemas.microsoft.com/office/drawing/2016/5/13/chartex" xmlns:cx8="http://schemas.microsoft.com/office/drawing/2016/5/14/chartex" xmlns:mc="http://schemas.openxmlformats.org/markup-compatibility/2006" xmlns:aink="http://schemas.microsoft.com/office/drawing/2016/ink" xmlns:am3d="http://schemas.microsoft.com/office/drawing/2017/model3d" xmlns:o="urn:schemas-microsoft-com:office:office" xmlns:oel="http://schemas.microsoft.com/office/2019/extlst" xmlns:r="http://schemas.openxmlformats.org/officeDocument/2006/relationships" xmlns:m="http://schemas.openxmlformats.org/officeDocument/2006/math" xmlns:v="urn:schemas-microsoft-com:vml" xmlns:wp14="http://schemas.microsoft.com/office/word/2010/wordprocessingDrawing" xmlns:wp="http://schemas.openxmlformats.org/drawingml/2006/wordprocessingDrawing" xmlns:w10="urn:schemas-microsoft-com:office:word" xmlns:w="http://schemas.openxmlformats.org/wordprocessingml/2006/main" xmlns:w14="http://schemas.microsoft.com/office/word/2010/wordml" xmlns:w15="http://schemas.microsoft.com/office/word/2012/wordml" xmlns:w16cex="http://schemas.microsoft.com/office/word/2018/wordml/cex" xmlns:w16cid="http://schemas.microsoft.com/office/word/2016/wordml/cid" xmlns:w16="http://schemas.microsoft.com/office/word/2018/wordml" xmlns:w16sdtdh="http://schemas.microsoft.com/office/word/2020/wordml/sdtdatahash" xmlns:w16se="http://schemas.microsoft.com/office/word/2015/wordml/symex" xmlns:wpg="http://schemas.microsoft.com/office/word/2010/wordprocessingGroup" xmlns:wpi="http://schemas.microsoft.com/office/word/2010/wordprocessingInk" xmlns:wne="http://schemas.microsoft.com/office/word/2006/wordml" xmlns:wps="http://schemas.microsoft.com/office/word/2010/wordprocessingShape" mc:Ignorable="w14 w15 w16se w16cid w16 w16cex w16sdtdh wp14">
   <w:body>
     <w:p>
       <w:pPr>
@@ -183,7 +183,17 @@
     </w:p>
     <w:p/>
     <w:p>
-      <w:r>
+      <w:pPr>
+        <w:rPr>
+          <w:b/>
+          <w:bCs/>
+        </w:rPr>
+      </w:pPr>
+      <w:r>
+        <w:rPr>
+          <w:b/>
+          <w:bCs/>
+        </w:rPr>
         <w:t>Skybox:</w:t>
       </w:r>
     </w:p>
@@ -214,11 +224,51 @@
       </w:r>
     </w:p>
     <w:p/>
+    <w:p>
+      <w:pPr>
+        <w:rPr>
+          <w:b/>
+          <w:bCs/>
+        </w:rPr>
+      </w:pPr>
+      <w:r>
+        <w:rPr>
+          <w:b/>
+          <w:bCs/>
+        </w:rPr>
+        <w:t>Cars:</w:t>
+      </w:r>
+    </w:p>
+    <w:p>
+      <w:r>
+        <w:tab/>
+        <w:t xml:space="preserve">URL: </w:t>
+      </w:r>
+      <w:hyperlink r:id="rId9" w:history="1">
+        <w:r>
+          <w:rPr>
+            <w:rStyle w:val="Hyperlink"/>
+          </w:rPr>
+          <w:t>https://opengameart.org/content/vehicles-assets-pt1</w:t>
+        </w:r>
+      </w:hyperlink>
+    </w:p>
+    <w:p>
+      <w:r>
+        <w:tab/>
+        <w:t>Date of Download: 03/04/2023</w:t>
+      </w:r>
+    </w:p>
+    <w:p>
+      <w:r>
+        <w:tab/>
+        <w:t>License: Creative Commons</w:t>
+      </w:r>
+    </w:p>
     <w:p/>
-    <w:p/>
-    <w:p>
-      <w:r>
-        <w:t>https://opengameart.org/content/vehicles-assets-pt1</w:t>
+    <w:p>
+      <w:r>
+        <w:t>https://opengameart.org/content/4-metal-plates-dark-w-border</w:t>
       </w:r>
     </w:p>
     <w:p/>

</xml_diff>

<commit_message>
overpass broken tesselation shader + loaded new tree mesh
</commit_message>
<xml_diff>
--- a/Coursework/Asset Listings.docx
+++ b/Coursework/Asset Listings.docx
@@ -1,6 +1,6 @@
 
 <file path=word/document.xml><?xml version="1.0" encoding="utf-8"?>
-<w:document xmlns:wpc="http://schemas.microsoft.com/office/word/2010/wordprocessingCanvas" xmlns:cx="http://schemas.microsoft.com/office/drawing/2014/chartex" xmlns:cx1="http://schemas.microsoft.com/office/drawing/2015/9/8/chartex" xmlns:cx2="http://schemas.microsoft.com/office/drawing/2015/10/21/chartex" xmlns:cx3="http://schemas.microsoft.com/office/drawing/2016/5/9/chartex" xmlns:cx4="http://schemas.microsoft.com/office/drawing/2016/5/10/chartex" xmlns:cx5="http://schemas.microsoft.com/office/drawing/2016/5/11/chartex" xmlns:cx6="http://schemas.microsoft.com/office/drawing/2016/5/12/chartex" xmlns:cx7="http://schemas.microsoft.com/office/drawing/2016/5/13/chartex" xmlns:cx8="http://schemas.microsoft.com/office/drawing/2016/5/14/chartex" xmlns:mc="http://schemas.openxmlformats.org/markup-compatibility/2006" xmlns:aink="http://schemas.microsoft.com/office/drawing/2016/ink" xmlns:am3d="http://schemas.microsoft.com/office/drawing/2017/model3d" xmlns:o="urn:schemas-microsoft-com:office:office" xmlns:oel="http://schemas.microsoft.com/office/2019/extlst" xmlns:r="http://schemas.openxmlformats.org/officeDocument/2006/relationships" xmlns:m="http://schemas.openxmlformats.org/officeDocument/2006/math" xmlns:v="urn:schemas-microsoft-com:vml" xmlns:wp14="http://schemas.microsoft.com/office/word/2010/wordprocessingDrawing" xmlns:wp="http://schemas.openxmlformats.org/drawingml/2006/wordprocessingDrawing" xmlns:w10="urn:schemas-microsoft-com:office:word" xmlns:w="http://schemas.openxmlformats.org/wordprocessingml/2006/main" xmlns:w14="http://schemas.microsoft.com/office/word/2010/wordml" xmlns:w15="http://schemas.microsoft.com/office/word/2012/wordml" xmlns:w16cex="http://schemas.microsoft.com/office/word/2018/wordml/cex" xmlns:w16cid="http://schemas.microsoft.com/office/word/2016/wordml/cid" xmlns:w16="http://schemas.microsoft.com/office/word/2018/wordml" xmlns:w16sdtdh="http://schemas.microsoft.com/office/word/2020/wordml/sdtdatahash" xmlns:w16se="http://schemas.microsoft.com/office/word/2015/wordml/symex" xmlns:wpg="http://schemas.microsoft.com/office/word/2010/wordprocessingGroup" xmlns:wpi="http://schemas.microsoft.com/office/word/2010/wordprocessingInk" xmlns:wne="http://schemas.microsoft.com/office/word/2006/wordml" xmlns:wps="http://schemas.microsoft.com/office/word/2010/wordprocessingShape" mc:Ignorable="w14 w15 w16se w16cid w16 w16cex w16sdtdh wp14">
+<w:document xmlns:wpc="http://schemas.microsoft.com/office/word/2010/wordprocessingCanvas" xmlns:cx="http://schemas.microsoft.com/office/drawing/2014/chartex" xmlns:cx1="http://schemas.microsoft.com/office/drawing/2015/9/8/chartex" xmlns:cx2="http://schemas.microsoft.com/office/drawing/2015/10/21/chartex" xmlns:cx3="http://schemas.microsoft.com/office/drawing/2016/5/9/chartex" xmlns:cx4="http://schemas.microsoft.com/office/drawing/2016/5/10/chartex" xmlns:cx5="http://schemas.microsoft.com/office/drawing/2016/5/11/chartex" xmlns:cx6="http://schemas.microsoft.com/office/drawing/2016/5/12/chartex" xmlns:cx7="http://schemas.microsoft.com/office/drawing/2016/5/13/chartex" xmlns:cx8="http://schemas.microsoft.com/office/drawing/2016/5/14/chartex" xmlns:mc="http://schemas.openxmlformats.org/markup-compatibility/2006" xmlns:aink="http://schemas.microsoft.com/office/drawing/2016/ink" xmlns:am3d="http://schemas.microsoft.com/office/drawing/2017/model3d" xmlns:o="urn:schemas-microsoft-com:office:office" xmlns:oel="http://schemas.microsoft.com/office/2019/extlst" xmlns:r="http://schemas.openxmlformats.org/officeDocument/2006/relationships" xmlns:m="http://schemas.openxmlformats.org/officeDocument/2006/math" xmlns:v="urn:schemas-microsoft-com:vml" xmlns:wp14="http://schemas.microsoft.com/office/word/2010/wordprocessingDrawing" xmlns:wp="http://schemas.openxmlformats.org/drawingml/2006/wordprocessingDrawing" xmlns:w10="urn:schemas-microsoft-com:office:word" xmlns:w="http://schemas.openxmlformats.org/wordprocessingml/2006/main" xmlns:w14="http://schemas.microsoft.com/office/word/2010/wordml" xmlns:w15="http://schemas.microsoft.com/office/word/2012/wordml" xmlns:w16cex="http://schemas.microsoft.com/office/word/2018/wordml/cex" xmlns:w16cid="http://schemas.microsoft.com/office/word/2016/wordml/cid" xmlns:w16="http://schemas.microsoft.com/office/word/2018/wordml" xmlns:w16du="http://schemas.microsoft.com/office/word/2023/wordml/word16du" xmlns:w16sdtdh="http://schemas.microsoft.com/office/word/2020/wordml/sdtdatahash" xmlns:w16se="http://schemas.microsoft.com/office/word/2015/wordml/symex" xmlns:wpg="http://schemas.microsoft.com/office/word/2010/wordprocessingGroup" xmlns:wpi="http://schemas.microsoft.com/office/word/2010/wordprocessingInk" xmlns:wne="http://schemas.microsoft.com/office/word/2006/wordml" xmlns:wps="http://schemas.microsoft.com/office/word/2010/wordprocessingShape" mc:Ignorable="w14 w15 w16se w16cid w16 w16cex w16sdtdh wp14">
   <w:body>
     <w:p>
       <w:pPr>
@@ -266,12 +266,56 @@
       </w:r>
     </w:p>
     <w:p/>
-    <w:p>
-      <w:r>
-        <w:t>https://opengameart.org/content/4-metal-plates-dark-w-border</w:t>
-      </w:r>
-    </w:p>
     <w:p/>
+    <w:p>
+      <w:pPr>
+        <w:rPr>
+          <w:b/>
+          <w:bCs/>
+        </w:rPr>
+      </w:pPr>
+      <w:r>
+        <w:rPr>
+          <w:b/>
+          <w:bCs/>
+        </w:rPr>
+        <w:lastRenderedPageBreak/>
+        <w:t>Overpass Texture:</w:t>
+      </w:r>
+    </w:p>
+    <w:p>
+      <w:r>
+        <w:tab/>
+        <w:t xml:space="preserve">URL: </w:t>
+      </w:r>
+      <w:hyperlink r:id="rId10" w:history="1">
+        <w:r>
+          <w:rPr>
+            <w:rStyle w:val="Hyperlink"/>
+          </w:rPr>
+          <w:t>https://opengameart.org/node/49685</w:t>
+        </w:r>
+      </w:hyperlink>
+    </w:p>
+    <w:p>
+      <w:r>
+        <w:tab/>
+        <w:t>Date of Download: 05/04/2023</w:t>
+      </w:r>
+    </w:p>
+    <w:p>
+      <w:r>
+        <w:tab/>
+        <w:t>License: Creative Commons</w:t>
+      </w:r>
+    </w:p>
+    <w:p/>
+    <w:p/>
+    <w:p>
+      <w:r>
+        <w:t>https://opengameart.org/content/lowpoly-tree</w:t>
+      </w:r>
+    </w:p>
     <w:sectPr>
       <w:pgSz w:w="11906" w:h="16838"/>
       <w:pgMar w:top="1440" w:right="1440" w:bottom="1440" w:left="1440" w:header="708" w:footer="708" w:gutter="0"/>

</xml_diff>

<commit_message>
trees implemented, reverted to basic shaders for overpass
</commit_message>
<xml_diff>
--- a/Coursework/Asset Listings.docx
+++ b/Coursework/Asset Listings.docx
@@ -310,12 +310,39 @@
       </w:r>
     </w:p>
     <w:p/>
+    <w:p>
+      <w:r>
+        <w:t>Tree Model:</w:t>
+      </w:r>
+    </w:p>
+    <w:p>
+      <w:r>
+        <w:tab/>
+        <w:t xml:space="preserve">Url: </w:t>
+      </w:r>
+      <w:hyperlink r:id="rId11" w:history="1">
+        <w:r>
+          <w:rPr>
+            <w:rStyle w:val="Hyperlink"/>
+          </w:rPr>
+          <w:t>https://opengameart.org/content/lowpoly-tree</w:t>
+        </w:r>
+      </w:hyperlink>
+    </w:p>
+    <w:p>
+      <w:r>
+        <w:tab/>
+        <w:t>Date of Download: 06/04/2023</w:t>
+      </w:r>
+    </w:p>
+    <w:p>
+      <w:r>
+        <w:tab/>
+        <w:t>License: Creative Commons</w:t>
+      </w:r>
+    </w:p>
     <w:p/>
-    <w:p>
-      <w:r>
-        <w:t>https://opengameart.org/content/lowpoly-tree</w:t>
-      </w:r>
-    </w:p>
+    <w:p/>
     <w:sectPr>
       <w:pgSz w:w="11906" w:h="16838"/>
       <w:pgMar w:top="1440" w:right="1440" w:bottom="1440" w:left="1440" w:header="708" w:footer="708" w:gutter="0"/>

</xml_diff>

<commit_message>
everything done except advanced rendering, .exe still broken
</commit_message>
<xml_diff>
--- a/Coursework/Asset Listings.docx
+++ b/Coursework/Asset Listings.docx
@@ -311,7 +311,17 @@
     </w:p>
     <w:p/>
     <w:p>
-      <w:r>
+      <w:pPr>
+        <w:rPr>
+          <w:b/>
+          <w:bCs/>
+        </w:rPr>
+      </w:pPr>
+      <w:r>
+        <w:rPr>
+          <w:b/>
+          <w:bCs/>
+        </w:rPr>
         <w:t>Tree Model:</w:t>
       </w:r>
     </w:p>

</xml_diff>